<commit_message>
changes in intro section
</commit_message>
<xml_diff>
--- a/docs/Ahmed.docx
+++ b/docs/Ahmed.docx
@@ -150,6 +150,7 @@
           <w:szCs w:val="24"/>
         </w:rPr>
       </w:pPr>
+      <w:proofErr w:type="spellStart"/>
       <w:r>
         <w:rPr>
           <w:rFonts w:ascii="Arial" w:eastAsia="Times New Roman" w:hAnsi="Arial" w:cs="Arial"/>
@@ -183,6 +184,7 @@
         </w:rPr>
         <w:t>aught</w:t>
       </w:r>
+      <w:proofErr w:type="spellEnd"/>
     </w:p>
     <w:p>
       <w:pPr>
@@ -351,14 +353,30 @@
           <w:rFonts w:ascii="Helvetica" w:eastAsia="Times New Roman" w:hAnsi="Helvetica" w:cs="Helvetica"/>
           <w:color w:val="000000"/>
         </w:rPr>
-        <w:t> technologies (HTML5, CSS3, JavaScript</w:t>
-      </w:r>
-      <w:r>
-        <w:rPr>
-          <w:rFonts w:ascii="Helvetica" w:eastAsia="Times New Roman" w:hAnsi="Helvetica" w:cs="Helvetica"/>
-          <w:color w:val="000000"/>
-        </w:rPr>
-        <w:t>(ES6)</w:t>
+        <w:t xml:space="preserve"> technologies (HTML5, CSS3, </w:t>
+      </w:r>
+      <w:proofErr w:type="gramStart"/>
+      <w:r>
+        <w:rPr>
+          <w:rFonts w:ascii="Helvetica" w:eastAsia="Times New Roman" w:hAnsi="Helvetica" w:cs="Helvetica"/>
+          <w:color w:val="000000"/>
+        </w:rPr>
+        <w:t>JavaScript</w:t>
+      </w:r>
+      <w:r>
+        <w:rPr>
+          <w:rFonts w:ascii="Helvetica" w:eastAsia="Times New Roman" w:hAnsi="Helvetica" w:cs="Helvetica"/>
+          <w:color w:val="000000"/>
+        </w:rPr>
+        <w:t>(</w:t>
+      </w:r>
+      <w:proofErr w:type="gramEnd"/>
+      <w:r>
+        <w:rPr>
+          <w:rFonts w:ascii="Helvetica" w:eastAsia="Times New Roman" w:hAnsi="Helvetica" w:cs="Helvetica"/>
+          <w:color w:val="000000"/>
+        </w:rPr>
+        <w:t>ES6)</w:t>
       </w:r>
       <w:r>
         <w:rPr>
@@ -529,12 +547,21 @@
           <w:color w:val="000000"/>
         </w:rPr>
       </w:pPr>
-      <w:r>
-        <w:rPr>
-          <w:rFonts w:ascii="Helvetica" w:eastAsia="Times New Roman" w:hAnsi="Helvetica" w:cs="Helvetica"/>
-          <w:color w:val="000000"/>
-        </w:rPr>
-        <w:t>at-sit.com – Ismailia, EG</w:t>
+      <w:proofErr w:type="gramStart"/>
+      <w:r>
+        <w:rPr>
+          <w:rFonts w:ascii="Helvetica" w:eastAsia="Times New Roman" w:hAnsi="Helvetica" w:cs="Helvetica"/>
+          <w:color w:val="000000"/>
+        </w:rPr>
+        <w:t>at-sit.com</w:t>
+      </w:r>
+      <w:proofErr w:type="gramEnd"/>
+      <w:r>
+        <w:rPr>
+          <w:rFonts w:ascii="Helvetica" w:eastAsia="Times New Roman" w:hAnsi="Helvetica" w:cs="Helvetica"/>
+          <w:color w:val="000000"/>
+        </w:rPr>
+        <w:t xml:space="preserve"> – Ismailia, EG</w:t>
       </w:r>
       <w:r>
         <w:rPr>
@@ -616,7 +643,23 @@
           <w:rFonts w:ascii="Helvetica" w:eastAsia="Times New Roman" w:hAnsi="Helvetica" w:cs="Helvetica"/>
           <w:color w:val="000000"/>
         </w:rPr>
-        <w:t>I used jQuery to make HTTP requests and get the data from the server.</w:t>
+        <w:t xml:space="preserve">I used </w:t>
+      </w:r>
+      <w:proofErr w:type="spellStart"/>
+      <w:r>
+        <w:rPr>
+          <w:rFonts w:ascii="Helvetica" w:eastAsia="Times New Roman" w:hAnsi="Helvetica" w:cs="Helvetica"/>
+          <w:color w:val="000000"/>
+        </w:rPr>
+        <w:t>jQuery</w:t>
+      </w:r>
+      <w:proofErr w:type="spellEnd"/>
+      <w:r>
+        <w:rPr>
+          <w:rFonts w:ascii="Helvetica" w:eastAsia="Times New Roman" w:hAnsi="Helvetica" w:cs="Helvetica"/>
+          <w:color w:val="000000"/>
+        </w:rPr>
+        <w:t xml:space="preserve"> to make HTTP requests and get the data from the server.</w:t>
       </w:r>
       <w:r>
         <w:rPr>
@@ -688,6 +731,8 @@
           <w:lang w:bidi="ar-EG"/>
         </w:rPr>
       </w:pPr>
+      <w:proofErr w:type="spellStart"/>
+      <w:proofErr w:type="gramStart"/>
       <w:r>
         <w:rPr>
           <w:rFonts w:ascii="Helvetica" w:eastAsia="Times New Roman" w:hAnsi="Helvetica" w:cs="Helvetica"/>
@@ -700,7 +745,15 @@
           <w:rFonts w:ascii="Helvetica" w:eastAsia="Times New Roman" w:hAnsi="Helvetica" w:cs="Helvetica"/>
           <w:color w:val="000000"/>
         </w:rPr>
-        <w:t>lnile clinical labs</w:t>
+        <w:t>lnile</w:t>
+      </w:r>
+      <w:proofErr w:type="spellEnd"/>
+      <w:r>
+        <w:rPr>
+          <w:rFonts w:ascii="Helvetica" w:eastAsia="Times New Roman" w:hAnsi="Helvetica" w:cs="Helvetica"/>
+          <w:color w:val="000000"/>
+        </w:rPr>
+        <w:t xml:space="preserve"> clinical labs</w:t>
       </w:r>
       <w:r>
         <w:rPr>
@@ -714,8 +767,17 @@
           <w:rFonts w:ascii="Helvetica" w:eastAsia="Times New Roman" w:hAnsi="Helvetica" w:cs="Helvetica"/>
           <w:color w:val="000000"/>
         </w:rPr>
-        <w:t>– Sharqiya</w:t>
-      </w:r>
+        <w:t xml:space="preserve">– </w:t>
+      </w:r>
+      <w:proofErr w:type="spellStart"/>
+      <w:r>
+        <w:rPr>
+          <w:rFonts w:ascii="Helvetica" w:eastAsia="Times New Roman" w:hAnsi="Helvetica" w:cs="Helvetica"/>
+          <w:color w:val="000000"/>
+        </w:rPr>
+        <w:t>Sharqiya</w:t>
+      </w:r>
+      <w:proofErr w:type="spellEnd"/>
       <w:r>
         <w:rPr>
           <w:rFonts w:ascii="Helvetica" w:eastAsia="Times New Roman" w:hAnsi="Helvetica" w:cs="Helvetica"/>
@@ -723,6 +785,7 @@
         </w:rPr>
         <w:t>, EG.</w:t>
       </w:r>
+      <w:proofErr w:type="gramEnd"/>
     </w:p>
     <w:p>
       <w:pPr>
@@ -1074,7 +1137,23 @@
           <w:rFonts w:ascii="Helvetica" w:eastAsia="Times New Roman" w:hAnsi="Helvetica" w:cs="Helvetica"/>
           <w:color w:val="000000"/>
         </w:rPr>
-        <w:t xml:space="preserve"> Zagazig </w:t>
+        <w:t xml:space="preserve"> </w:t>
+      </w:r>
+      <w:proofErr w:type="spellStart"/>
+      <w:r>
+        <w:rPr>
+          <w:rFonts w:ascii="Helvetica" w:eastAsia="Times New Roman" w:hAnsi="Helvetica" w:cs="Helvetica"/>
+          <w:color w:val="000000"/>
+        </w:rPr>
+        <w:t>Zagazig</w:t>
+      </w:r>
+      <w:proofErr w:type="spellEnd"/>
+      <w:r>
+        <w:rPr>
+          <w:rFonts w:ascii="Helvetica" w:eastAsia="Times New Roman" w:hAnsi="Helvetica" w:cs="Helvetica"/>
+          <w:color w:val="000000"/>
+        </w:rPr>
+        <w:t xml:space="preserve"> </w:t>
       </w:r>
       <w:r>
         <w:rPr>
@@ -1336,15 +1415,32 @@
           <w:rFonts w:ascii="Helvetica" w:eastAsia="Times New Roman" w:hAnsi="Helvetica" w:cs="Helvetica"/>
           <w:color w:val="000000"/>
         </w:rPr>
-        <w:t xml:space="preserve"> 5, CSS3, Bootstrab</w:t>
-      </w:r>
-      <w:r>
-        <w:rPr>
-          <w:rFonts w:ascii="Helvetica" w:eastAsia="Times New Roman" w:hAnsi="Helvetica" w:cs="Helvetica"/>
-          <w:color w:val="000000"/>
-        </w:rPr>
-        <w:t xml:space="preserve">4 , </w:t>
-      </w:r>
+        <w:t xml:space="preserve"> 5, CSS3, </w:t>
+      </w:r>
+      <w:proofErr w:type="gramStart"/>
+      <w:r>
+        <w:rPr>
+          <w:rFonts w:ascii="Helvetica" w:eastAsia="Times New Roman" w:hAnsi="Helvetica" w:cs="Helvetica"/>
+          <w:color w:val="000000"/>
+        </w:rPr>
+        <w:t>Bootstrab</w:t>
+      </w:r>
+      <w:r>
+        <w:rPr>
+          <w:rFonts w:ascii="Helvetica" w:eastAsia="Times New Roman" w:hAnsi="Helvetica" w:cs="Helvetica"/>
+          <w:color w:val="000000"/>
+        </w:rPr>
+        <w:t>4 ,</w:t>
+      </w:r>
+      <w:proofErr w:type="gramEnd"/>
+      <w:r>
+        <w:rPr>
+          <w:rFonts w:ascii="Helvetica" w:eastAsia="Times New Roman" w:hAnsi="Helvetica" w:cs="Helvetica"/>
+          <w:color w:val="000000"/>
+        </w:rPr>
+        <w:t xml:space="preserve"> </w:t>
+      </w:r>
+      <w:proofErr w:type="spellStart"/>
       <w:r>
         <w:rPr>
           <w:rFonts w:ascii="Helvetica" w:eastAsia="Times New Roman" w:hAnsi="Helvetica" w:cs="Helvetica"/>
@@ -1352,6 +1448,7 @@
         </w:rPr>
         <w:t>JQuery</w:t>
       </w:r>
+      <w:proofErr w:type="spellEnd"/>
       <w:r>
         <w:rPr>
           <w:rFonts w:ascii="Helvetica" w:eastAsia="Times New Roman" w:hAnsi="Helvetica" w:cs="Helvetica"/>
@@ -1396,13 +1493,23 @@
           <w:color w:val="000000"/>
         </w:rPr>
       </w:pPr>
-      <w:r>
-        <w:rPr>
-          <w:rFonts w:ascii="Helvetica" w:eastAsia="Times New Roman" w:hAnsi="Helvetica" w:cs="Helvetica"/>
-          <w:color w:val="000000"/>
-        </w:rPr>
-        <w:t xml:space="preserve">PHP , </w:t>
-      </w:r>
+      <w:proofErr w:type="gramStart"/>
+      <w:r>
+        <w:rPr>
+          <w:rFonts w:ascii="Helvetica" w:eastAsia="Times New Roman" w:hAnsi="Helvetica" w:cs="Helvetica"/>
+          <w:color w:val="000000"/>
+        </w:rPr>
+        <w:t>PHP ,</w:t>
+      </w:r>
+      <w:proofErr w:type="gramEnd"/>
+      <w:r>
+        <w:rPr>
+          <w:rFonts w:ascii="Helvetica" w:eastAsia="Times New Roman" w:hAnsi="Helvetica" w:cs="Helvetica"/>
+          <w:color w:val="000000"/>
+        </w:rPr>
+        <w:t xml:space="preserve"> </w:t>
+      </w:r>
+      <w:proofErr w:type="spellStart"/>
       <w:r>
         <w:rPr>
           <w:rFonts w:ascii="Arial" w:hAnsi="Arial" w:cs="Arial"/>
@@ -1410,6 +1517,7 @@
         </w:rPr>
         <w:t>WordPress</w:t>
       </w:r>
+      <w:proofErr w:type="spellEnd"/>
       <w:r>
         <w:rPr>
           <w:rFonts w:ascii="Helvetica" w:eastAsia="Times New Roman" w:hAnsi="Helvetica" w:cs="Helvetica"/>
@@ -1438,17 +1546,71 @@
           <w:rFonts w:ascii="Helvetica" w:eastAsia="Times New Roman" w:hAnsi="Helvetica" w:cs="Helvetica"/>
           <w:color w:val="000000"/>
         </w:rPr>
-        <w:t>Ajax, Axios, Gulp, Git, GitHub,</w:t>
-      </w:r>
-      <w:r>
-        <w:rPr>
-          <w:rFonts w:ascii="Helvetica" w:eastAsia="Times New Roman" w:hAnsi="Helvetica" w:cs="Helvetica"/>
-          <w:color w:val="000000"/>
-        </w:rPr>
-        <w:t xml:space="preserve"> B</w:t>
-      </w:r>
-      <w:bookmarkStart w:id="0" w:name="_GoBack"/>
-      <w:bookmarkEnd w:id="0"/>
+        <w:t xml:space="preserve">Ajax, </w:t>
+      </w:r>
+      <w:proofErr w:type="spellStart"/>
+      <w:r>
+        <w:rPr>
+          <w:rFonts w:ascii="Helvetica" w:eastAsia="Times New Roman" w:hAnsi="Helvetica" w:cs="Helvetica"/>
+          <w:color w:val="000000"/>
+        </w:rPr>
+        <w:t>Axios</w:t>
+      </w:r>
+      <w:proofErr w:type="spellEnd"/>
+      <w:r>
+        <w:rPr>
+          <w:rFonts w:ascii="Helvetica" w:eastAsia="Times New Roman" w:hAnsi="Helvetica" w:cs="Helvetica"/>
+          <w:color w:val="000000"/>
+        </w:rPr>
+        <w:t xml:space="preserve">, Gulp, </w:t>
+      </w:r>
+      <w:proofErr w:type="spellStart"/>
+      <w:r>
+        <w:rPr>
+          <w:rFonts w:ascii="Helvetica" w:eastAsia="Times New Roman" w:hAnsi="Helvetica" w:cs="Helvetica"/>
+          <w:color w:val="000000"/>
+        </w:rPr>
+        <w:t>Git</w:t>
+      </w:r>
+      <w:proofErr w:type="spellEnd"/>
+      <w:r>
+        <w:rPr>
+          <w:rFonts w:ascii="Helvetica" w:eastAsia="Times New Roman" w:hAnsi="Helvetica" w:cs="Helvetica"/>
+          <w:color w:val="000000"/>
+        </w:rPr>
+        <w:t xml:space="preserve">, </w:t>
+      </w:r>
+      <w:proofErr w:type="spellStart"/>
+      <w:r>
+        <w:rPr>
+          <w:rFonts w:ascii="Helvetica" w:eastAsia="Times New Roman" w:hAnsi="Helvetica" w:cs="Helvetica"/>
+          <w:color w:val="000000"/>
+        </w:rPr>
+        <w:t>GitHub</w:t>
+      </w:r>
+      <w:proofErr w:type="spellEnd"/>
+      <w:r>
+        <w:rPr>
+          <w:rFonts w:ascii="Helvetica" w:eastAsia="Times New Roman" w:hAnsi="Helvetica" w:cs="Helvetica"/>
+          <w:color w:val="000000"/>
+        </w:rPr>
+        <w:t>,</w:t>
+      </w:r>
+      <w:r>
+        <w:rPr>
+          <w:rFonts w:ascii="Helvetica" w:eastAsia="Times New Roman" w:hAnsi="Helvetica" w:cs="Helvetica"/>
+          <w:color w:val="000000"/>
+        </w:rPr>
+        <w:t xml:space="preserve"> </w:t>
+      </w:r>
+      <w:proofErr w:type="spellStart"/>
+      <w:r>
+        <w:rPr>
+          <w:rFonts w:ascii="Helvetica" w:eastAsia="Times New Roman" w:hAnsi="Helvetica" w:cs="Helvetica"/>
+          <w:color w:val="000000"/>
+        </w:rPr>
+        <w:t>B</w:t>
+      </w:r>
       <w:r>
         <w:rPr>
           <w:rFonts w:ascii="Helvetica" w:eastAsia="Times New Roman" w:hAnsi="Helvetica" w:cs="Helvetica"/>
@@ -1456,6 +1618,8 @@
         </w:rPr>
         <w:t>itbucket</w:t>
       </w:r>
+      <w:proofErr w:type="spellEnd"/>
+      <w:proofErr w:type="gramStart"/>
       <w:r>
         <w:rPr>
           <w:rFonts w:ascii="Helvetica" w:eastAsia="Times New Roman" w:hAnsi="Helvetica" w:cs="Helvetica"/>
@@ -1470,6 +1634,7 @@
         </w:rPr>
         <w:t xml:space="preserve"> </w:t>
       </w:r>
+      <w:proofErr w:type="spellStart"/>
       <w:r>
         <w:rPr>
           <w:rFonts w:ascii="Arial" w:hAnsi="Arial" w:cs="Arial"/>
@@ -1477,6 +1642,8 @@
         </w:rPr>
         <w:t>Webpack</w:t>
       </w:r>
+      <w:proofErr w:type="spellEnd"/>
+      <w:proofErr w:type="gramEnd"/>
       <w:r>
         <w:rPr>
           <w:rFonts w:ascii="Helvetica" w:eastAsia="Times New Roman" w:hAnsi="Helvetica" w:cs="Helvetica"/>
@@ -1500,13 +1667,31 @@
           <w:color w:val="000000"/>
         </w:rPr>
       </w:pPr>
-      <w:r>
-        <w:rPr>
-          <w:rFonts w:ascii="Helvetica" w:eastAsia="Times New Roman" w:hAnsi="Helvetica" w:cs="Helvetica"/>
-          <w:color w:val="000000"/>
-        </w:rPr>
-        <w:t>Vue.js , Vuex</w:t>
-      </w:r>
+      <w:proofErr w:type="gramStart"/>
+      <w:r>
+        <w:rPr>
+          <w:rFonts w:ascii="Helvetica" w:eastAsia="Times New Roman" w:hAnsi="Helvetica" w:cs="Helvetica"/>
+          <w:color w:val="000000"/>
+        </w:rPr>
+        <w:t>Vue.js ,</w:t>
+      </w:r>
+      <w:proofErr w:type="gramEnd"/>
+      <w:r>
+        <w:rPr>
+          <w:rFonts w:ascii="Helvetica" w:eastAsia="Times New Roman" w:hAnsi="Helvetica" w:cs="Helvetica"/>
+          <w:color w:val="000000"/>
+        </w:rPr>
+        <w:t xml:space="preserve"> </w:t>
+      </w:r>
+      <w:proofErr w:type="spellStart"/>
+      <w:r>
+        <w:rPr>
+          <w:rFonts w:ascii="Helvetica" w:eastAsia="Times New Roman" w:hAnsi="Helvetica" w:cs="Helvetica"/>
+          <w:color w:val="000000"/>
+        </w:rPr>
+        <w:t>Vuex</w:t>
+      </w:r>
+      <w:proofErr w:type="spellEnd"/>
       <w:r>
         <w:rPr>
           <w:rFonts w:ascii="Helvetica" w:eastAsia="Times New Roman" w:hAnsi="Helvetica" w:cs="Helvetica"/>
@@ -1541,19 +1726,33 @@
           <w:szCs w:val="22"/>
           <w:shd w:val="clear" w:color="auto" w:fill="FFFFFF"/>
         </w:rPr>
-        <w:t>Object-Oriented</w:t>
-      </w:r>
+        <w:t>Object-</w:t>
+      </w:r>
+      <w:proofErr w:type="gramStart"/>
       <w:r>
         <w:rPr>
           <w:rFonts w:ascii="Helvetica" w:hAnsi="Helvetica" w:cs="Helvetica"/>
           <w:b w:val="0"/>
           <w:bCs w:val="0"/>
-          <w:color w:val="000000"/>
+          <w:color w:val="1D2129"/>
           <w:sz w:val="22"/>
           <w:szCs w:val="22"/>
+          <w:shd w:val="clear" w:color="auto" w:fill="FFFFFF"/>
+        </w:rPr>
+        <w:t>Oriented</w:t>
+      </w:r>
+      <w:r>
+        <w:rPr>
+          <w:rFonts w:ascii="Helvetica" w:hAnsi="Helvetica" w:cs="Helvetica"/>
+          <w:b w:val="0"/>
+          <w:bCs w:val="0"/>
+          <w:color w:val="000000"/>
+          <w:sz w:val="22"/>
+          <w:szCs w:val="22"/>
         </w:rPr>
         <w:t xml:space="preserve"> ,</w:t>
       </w:r>
+      <w:proofErr w:type="gramEnd"/>
       <w:r>
         <w:rPr>
           <w:rFonts w:ascii="Helvetica" w:hAnsi="Helvetica" w:cs="Helvetica"/>
@@ -1649,14 +1848,30 @@
           <w:rFonts w:ascii="Arial" w:hAnsi="Arial" w:cs="Arial"/>
           <w:shd w:val="clear" w:color="auto" w:fill="FFFFFF"/>
         </w:rPr>
-        <w:t>Visual Studio Code</w:t>
-      </w:r>
-      <w:r>
-        <w:rPr>
-          <w:rFonts w:ascii="Helvetica" w:eastAsia="Times New Roman" w:hAnsi="Helvetica" w:cs="Helvetica"/>
-          <w:color w:val="000000"/>
-        </w:rPr>
-        <w:t xml:space="preserve"> , </w:t>
+        <w:t xml:space="preserve">Visual Studio </w:t>
+      </w:r>
+      <w:proofErr w:type="gramStart"/>
+      <w:r>
+        <w:rPr>
+          <w:rFonts w:ascii="Arial" w:hAnsi="Arial" w:cs="Arial"/>
+          <w:shd w:val="clear" w:color="auto" w:fill="FFFFFF"/>
+        </w:rPr>
+        <w:t>Code</w:t>
+      </w:r>
+      <w:r>
+        <w:rPr>
+          <w:rFonts w:ascii="Helvetica" w:eastAsia="Times New Roman" w:hAnsi="Helvetica" w:cs="Helvetica"/>
+          <w:color w:val="000000"/>
+        </w:rPr>
+        <w:t xml:space="preserve"> ,</w:t>
+      </w:r>
+      <w:proofErr w:type="gramEnd"/>
+      <w:r>
+        <w:rPr>
+          <w:rFonts w:ascii="Helvetica" w:eastAsia="Times New Roman" w:hAnsi="Helvetica" w:cs="Helvetica"/>
+          <w:color w:val="000000"/>
+        </w:rPr>
+        <w:t xml:space="preserve"> </w:t>
       </w:r>
       <w:r>
         <w:rPr>
@@ -1756,7 +1971,6 @@
         <w:ind w:left="1080"/>
         <w:jc w:val="right"/>
         <w:rPr>
-          <w:rFonts w:hint="cs"/>
           <w:lang w:bidi="ar-EG"/>
         </w:rPr>
       </w:pPr>
@@ -1789,6 +2003,25 @@
           <w:lang w:bidi="ar-EG"/>
         </w:rPr>
       </w:pPr>
+      <w:hyperlink r:id="rId7" w:history="1">
+        <w:r>
+          <w:rPr>
+            <w:rStyle w:val="Hyperlink"/>
+            <w:lang w:bidi="ar-EG"/>
+          </w:rPr>
+          <w:t>https://dev-aboali.github.io/portfolio</w:t>
+        </w:r>
+        <w:r>
+          <w:rPr>
+            <w:rStyle w:val="Hyperlink"/>
+            <w:rtl/>
+            <w:lang w:bidi="ar-EG"/>
+          </w:rPr>
+          <w:t>/</w:t>
+        </w:r>
+      </w:hyperlink>
+      <w:bookmarkStart w:id="0" w:name="_GoBack"/>
+      <w:bookmarkEnd w:id="0"/>
     </w:p>
     <w:sectPr>
       <w:pgSz w:w="11906" w:h="16838"/>
@@ -4118,6 +4351,18 @@
     <w:basedOn w:val="DefaultParagraphFont"/>
     <w:rsid w:val="007E5F5B"/>
   </w:style>
+  <w:style w:type="character" w:styleId="FollowedHyperlink">
+    <w:name w:val="FollowedHyperlink"/>
+    <w:basedOn w:val="DefaultParagraphFont"/>
+    <w:uiPriority w:val="99"/>
+    <w:semiHidden/>
+    <w:unhideWhenUsed/>
+    <w:rsid w:val="00452589"/>
+    <w:rPr>
+      <w:color w:val="800080" w:themeColor="followedHyperlink"/>
+      <w:u w:val="single"/>
+    </w:rPr>
+  </w:style>
 </w:styles>
 </file>
 
@@ -4460,6 +4705,18 @@
     <w:basedOn w:val="DefaultParagraphFont"/>
     <w:rsid w:val="007E5F5B"/>
   </w:style>
+  <w:style w:type="character" w:styleId="FollowedHyperlink">
+    <w:name w:val="FollowedHyperlink"/>
+    <w:basedOn w:val="DefaultParagraphFont"/>
+    <w:uiPriority w:val="99"/>
+    <w:semiHidden/>
+    <w:unhideWhenUsed/>
+    <w:rsid w:val="00452589"/>
+    <w:rPr>
+      <w:color w:val="800080" w:themeColor="followedHyperlink"/>
+      <w:u w:val="single"/>
+    </w:rPr>
+  </w:style>
 </w:styles>
 </file>
 

</xml_diff>